<commit_message>
Update Report. Fixed typo
</commit_message>
<xml_diff>
--- a/CAPP 30255 Project Midterm Report.docx
+++ b/CAPP 30255 Project Midterm Report.docx
@@ -21,27 +21,7 @@
           <w:sz w:val="44"/>
           <w:szCs w:val="45"/>
         </w:rPr>
-        <w:t xml:space="preserve">CAPP 30255 Project Midterm Report - </w:t>
-      </w:r>
-      <w:proofErr w:type="spellStart"/>
-      <w:r>
-        <w:rPr>
-          <w:rFonts w:ascii="Times" w:hAnsi="Times" w:cs="Times"/>
-          <w:color w:val="000000" w:themeColor="text1"/>
-          <w:sz w:val="44"/>
-          <w:szCs w:val="45"/>
-        </w:rPr>
-        <w:t>FreshDash</w:t>
-      </w:r>
-      <w:proofErr w:type="spellEnd"/>
-      <w:r>
-        <w:rPr>
-          <w:rFonts w:ascii="Times" w:hAnsi="Times" w:cs="Times"/>
-          <w:color w:val="000000" w:themeColor="text1"/>
-          <w:sz w:val="44"/>
-          <w:szCs w:val="45"/>
-        </w:rPr>
-        <w:t xml:space="preserve"> </w:t>
+        <w:t xml:space="preserve">CAPP 30255 Project Midterm Report - FreshDash </w:t>
       </w:r>
     </w:p>
     <w:p>
@@ -89,27 +69,7 @@
           <w:sz w:val="28"/>
           <w:szCs w:val="28"/>
         </w:rPr>
-        <w:t xml:space="preserve">Ran Bi, </w:t>
-      </w:r>
-      <w:proofErr w:type="spellStart"/>
-      <w:r>
-        <w:rPr>
-          <w:rFonts w:ascii="Times" w:hAnsi="Times" w:cs="Times"/>
-          <w:color w:val="000000" w:themeColor="text1"/>
-          <w:sz w:val="28"/>
-          <w:szCs w:val="28"/>
-        </w:rPr>
-        <w:t>Shambhavi</w:t>
-      </w:r>
-      <w:proofErr w:type="spellEnd"/>
-      <w:r>
-        <w:rPr>
-          <w:rFonts w:ascii="Times" w:hAnsi="Times" w:cs="Times"/>
-          <w:color w:val="000000" w:themeColor="text1"/>
-          <w:sz w:val="28"/>
-          <w:szCs w:val="28"/>
-        </w:rPr>
-        <w:t xml:space="preserve"> Mohan, Minjia Zhu</w:t>
+        <w:t>Ran Bi, Shambhavi Mohan, Minjia Zhu</w:t>
       </w:r>
     </w:p>
     <w:p>
@@ -217,7 +177,6 @@
           <w:szCs w:val="22"/>
         </w:rPr>
       </w:pPr>
-      <w:proofErr w:type="spellStart"/>
       <w:r>
         <w:rPr>
           <w:rFonts w:ascii="Times" w:hAnsi="Times" w:cs="Times New Roman"/>
@@ -228,7 +187,6 @@
         </w:rPr>
         <w:t>SpaCy</w:t>
       </w:r>
-      <w:proofErr w:type="spellEnd"/>
       <w:r>
         <w:rPr>
           <w:rFonts w:ascii="Times" w:hAnsi="Times" w:cs="Times New Roman"/>
@@ -253,7 +211,6 @@
           <w:szCs w:val="22"/>
         </w:rPr>
       </w:pPr>
-      <w:proofErr w:type="spellStart"/>
       <w:r>
         <w:rPr>
           <w:rFonts w:ascii="Times" w:hAnsi="Times" w:cs="Times New Roman"/>
@@ -264,7 +221,6 @@
         </w:rPr>
         <w:t>Gensim</w:t>
       </w:r>
-      <w:proofErr w:type="spellEnd"/>
       <w:r>
         <w:rPr>
           <w:rFonts w:ascii="Times" w:hAnsi="Times" w:cs="Times New Roman"/>
@@ -445,47 +401,7 @@
           <w:sz w:val="22"/>
           <w:szCs w:val="22"/>
         </w:rPr>
-        <w:t xml:space="preserve">It is one the first works to use reviews as a predictive tool for assessing hygiene of restaurants. It uses SVM and SVR to predict restaurants with high </w:t>
-      </w:r>
-      <w:proofErr w:type="spellStart"/>
-      <w:r>
-        <w:rPr>
-          <w:rFonts w:ascii="Times" w:hAnsi="Times" w:cs="Times New Roman"/>
-          <w:color w:val="000000" w:themeColor="text1"/>
-          <w:sz w:val="22"/>
-          <w:szCs w:val="22"/>
-        </w:rPr>
-        <w:t>unhygene</w:t>
-      </w:r>
-      <w:proofErr w:type="spellEnd"/>
-      <w:r>
-        <w:rPr>
-          <w:rFonts w:ascii="Times" w:hAnsi="Times" w:cs="Times New Roman"/>
-          <w:color w:val="000000" w:themeColor="text1"/>
-          <w:sz w:val="22"/>
-          <w:szCs w:val="22"/>
-        </w:rPr>
-        <w:t xml:space="preserve"> scores (inspection health score &gt;=50). One of the best things about the paper is that it uses first only individual features such as previous inspection scores, review counts, average rating, </w:t>
-      </w:r>
-      <w:proofErr w:type="spellStart"/>
-      <w:r>
-        <w:rPr>
-          <w:rFonts w:ascii="Times" w:hAnsi="Times" w:cs="Times New Roman"/>
-          <w:color w:val="000000" w:themeColor="text1"/>
-          <w:sz w:val="22"/>
-          <w:szCs w:val="22"/>
-        </w:rPr>
-        <w:t>etc</w:t>
-      </w:r>
-      <w:proofErr w:type="spellEnd"/>
-      <w:r>
-        <w:rPr>
-          <w:rFonts w:ascii="Times" w:hAnsi="Times" w:cs="Times New Roman"/>
-          <w:color w:val="000000" w:themeColor="text1"/>
-          <w:sz w:val="22"/>
-          <w:szCs w:val="22"/>
-        </w:rPr>
-        <w:t xml:space="preserve"> and shows that including review sentiment improves the prediction score to 82%.</w:t>
+        <w:t>It is one the first works to use reviews as a predictive tool for assessing hygiene of restaurants. It uses SVM and SVR to predict restaurants with high unhygene scores (inspection health score &gt;=50). One of the best things about the paper is that it uses first only individual features such as previous inspection scores, review counts, average rating, etc and shows that including review sentiment improves the prediction score to 82%.</w:t>
       </w:r>
     </w:p>
     <w:p>
@@ -519,9 +435,95 @@
           <w:sz w:val="22"/>
           <w:szCs w:val="22"/>
         </w:rPr>
-        <w:t>Using Yelp Data to Predict Restaurant Closure (</w:t>
-      </w:r>
-      <w:proofErr w:type="spellStart"/>
+        <w:t>Using Yelp Data to Predict Restaurant Closure (Michail Alifierakis)</w:t>
+      </w:r>
+    </w:p>
+    <w:p>
+      <w:pPr>
+        <w:rPr>
+          <w:rFonts w:ascii="Times" w:hAnsi="Times" w:cs="Times New Roman"/>
+          <w:color w:val="000000" w:themeColor="text1"/>
+          <w:sz w:val="22"/>
+          <w:szCs w:val="22"/>
+          <w:shd w:val="clear" w:color="auto" w:fill="FFFFFF"/>
+        </w:rPr>
+      </w:pPr>
+      <w:r>
+        <w:rPr>
+          <w:rFonts w:ascii="Times" w:hAnsi="Times" w:cs="Times New Roman"/>
+          <w:color w:val="000000" w:themeColor="text1"/>
+          <w:sz w:val="22"/>
+          <w:szCs w:val="22"/>
+        </w:rPr>
+        <w:t xml:space="preserve">In this blog report, the author uses yelp data to predict the probability of a restaurant closure. The author used both the yelp api and the google api to get details of all the restaurants that were open/closed as of </w:t>
+      </w:r>
+      <w:r>
+        <w:rPr>
+          <w:rFonts w:ascii="Times" w:hAnsi="Times" w:cs="Times New Roman"/>
+          <w:color w:val="000000" w:themeColor="text1"/>
+          <w:sz w:val="22"/>
+          <w:szCs w:val="22"/>
+        </w:rPr>
+        <w:lastRenderedPageBreak/>
+        <w:t>2013. The machine learning model used for this task was logistic regression optimised for precision of open restaurants. The</w:t>
+      </w:r>
+      <w:r>
+        <w:rPr>
+          <w:rFonts w:ascii="Times" w:hAnsi="Times" w:cs="Times New Roman"/>
+          <w:color w:val="000000" w:themeColor="text1"/>
+          <w:sz w:val="22"/>
+          <w:szCs w:val="22"/>
+          <w:shd w:val="clear" w:color="auto" w:fill="FFFFFF"/>
+        </w:rPr>
+        <w:t xml:space="preserve"> final precision of open restaurants was 91%. This means that among the restaurants that are recognized as open by the model, 91% of them actually remained open. The remaining 9% are false positives. However, the model was not very good at predicting closure of restaurants. One of the suggestions was to use health inspection scores to improve the accuracy of predictions, which further cemented our decision to use both the yelp reviews and other features like previous inspection records to predict probability of a restaurant being a high health inspection scorer.</w:t>
+      </w:r>
+    </w:p>
+    <w:p>
+      <w:pPr>
+        <w:rPr>
+          <w:rFonts w:ascii="Times" w:hAnsi="Times" w:cs="Times New Roman"/>
+          <w:color w:val="000000" w:themeColor="text1"/>
+        </w:rPr>
+      </w:pPr>
+    </w:p>
+    <w:p>
+      <w:pPr>
+        <w:textAlignment w:val="baseline"/>
+        <w:rPr>
+          <w:rFonts w:ascii="Times" w:hAnsi="Times" w:cs="Times New Roman"/>
+          <w:i/>
+          <w:color w:val="000000" w:themeColor="text1"/>
+          <w:sz w:val="22"/>
+          <w:szCs w:val="22"/>
+        </w:rPr>
+      </w:pPr>
+      <w:r>
+        <w:rPr>
+          <w:rFonts w:ascii="Times" w:hAnsi="Times" w:cs="Times New Roman"/>
+          <w:i/>
+          <w:color w:val="000000" w:themeColor="text1"/>
+          <w:sz w:val="22"/>
+          <w:szCs w:val="22"/>
+        </w:rPr>
+        <w:t>Predicting Restaurant Health Inspection Penalty Score from Yelp Reviews (Uppoor, Balakrishna)</w:t>
+      </w:r>
+    </w:p>
+    <w:p>
+      <w:pPr>
+        <w:rPr>
+          <w:rFonts w:ascii="Times" w:hAnsi="Times" w:cs="Times New Roman"/>
+          <w:color w:val="000000" w:themeColor="text1"/>
+        </w:rPr>
+      </w:pPr>
+      <w:r>
+        <w:rPr>
+          <w:rFonts w:ascii="Times" w:hAnsi="Times" w:cs="Times New Roman"/>
+          <w:color w:val="000000" w:themeColor="text1"/>
+          <w:sz w:val="22"/>
+          <w:szCs w:val="22"/>
+        </w:rPr>
+        <w:t xml:space="preserve">This paper penalty score as a sum of minor, major and severe violators. This paper is also inspired by </w:t>
+      </w:r>
       <w:r>
         <w:rPr>
           <w:rFonts w:ascii="Times" w:hAnsi="Times" w:cs="Times New Roman"/>
@@ -531,271 +533,7 @@
           <w:sz w:val="22"/>
           <w:szCs w:val="22"/>
         </w:rPr>
-        <w:t>Michail</w:t>
-      </w:r>
-      <w:proofErr w:type="spellEnd"/>
-      <w:r>
-        <w:rPr>
-          <w:rFonts w:ascii="Times" w:hAnsi="Times" w:cs="Times New Roman"/>
-          <w:i/>
-          <w:iCs/>
-          <w:color w:val="000000" w:themeColor="text1"/>
-          <w:sz w:val="22"/>
-          <w:szCs w:val="22"/>
-        </w:rPr>
-        <w:t xml:space="preserve"> </w:t>
-      </w:r>
-      <w:proofErr w:type="spellStart"/>
-      <w:r>
-        <w:rPr>
-          <w:rFonts w:ascii="Times" w:hAnsi="Times" w:cs="Times New Roman"/>
-          <w:i/>
-          <w:iCs/>
-          <w:color w:val="000000" w:themeColor="text1"/>
-          <w:sz w:val="22"/>
-          <w:szCs w:val="22"/>
-        </w:rPr>
-        <w:t>Alifierakis</w:t>
-      </w:r>
-      <w:proofErr w:type="spellEnd"/>
-      <w:r>
-        <w:rPr>
-          <w:rFonts w:ascii="Times" w:hAnsi="Times" w:cs="Times New Roman"/>
-          <w:i/>
-          <w:iCs/>
-          <w:color w:val="000000" w:themeColor="text1"/>
-          <w:sz w:val="22"/>
-          <w:szCs w:val="22"/>
-        </w:rPr>
-        <w:t>)</w:t>
-      </w:r>
-    </w:p>
-    <w:p>
-      <w:pPr>
-        <w:rPr>
-          <w:rFonts w:ascii="Times" w:hAnsi="Times" w:cs="Times New Roman"/>
-          <w:color w:val="000000" w:themeColor="text1"/>
-          <w:sz w:val="22"/>
-          <w:szCs w:val="22"/>
-          <w:shd w:val="clear" w:color="auto" w:fill="FFFFFF"/>
-        </w:rPr>
-      </w:pPr>
-      <w:r>
-        <w:rPr>
-          <w:rFonts w:ascii="Times" w:hAnsi="Times" w:cs="Times New Roman"/>
-          <w:color w:val="000000" w:themeColor="text1"/>
-          <w:sz w:val="22"/>
-          <w:szCs w:val="22"/>
-        </w:rPr>
-        <w:t xml:space="preserve">In this blog report, the author uses yelp data to predict the probability of a restaurant closure. The author used both the yelp </w:t>
-      </w:r>
-      <w:proofErr w:type="spellStart"/>
-      <w:r>
-        <w:rPr>
-          <w:rFonts w:ascii="Times" w:hAnsi="Times" w:cs="Times New Roman"/>
-          <w:color w:val="000000" w:themeColor="text1"/>
-          <w:sz w:val="22"/>
-          <w:szCs w:val="22"/>
-        </w:rPr>
-        <w:t>api</w:t>
-      </w:r>
-      <w:proofErr w:type="spellEnd"/>
-      <w:r>
-        <w:rPr>
-          <w:rFonts w:ascii="Times" w:hAnsi="Times" w:cs="Times New Roman"/>
-          <w:color w:val="000000" w:themeColor="text1"/>
-          <w:sz w:val="22"/>
-          <w:szCs w:val="22"/>
-        </w:rPr>
-        <w:t xml:space="preserve"> and the google </w:t>
-      </w:r>
-      <w:proofErr w:type="spellStart"/>
-      <w:r>
-        <w:rPr>
-          <w:rFonts w:ascii="Times" w:hAnsi="Times" w:cs="Times New Roman"/>
-          <w:color w:val="000000" w:themeColor="text1"/>
-          <w:sz w:val="22"/>
-          <w:szCs w:val="22"/>
-        </w:rPr>
-        <w:t>api</w:t>
-      </w:r>
-      <w:proofErr w:type="spellEnd"/>
-      <w:r>
-        <w:rPr>
-          <w:rFonts w:ascii="Times" w:hAnsi="Times" w:cs="Times New Roman"/>
-          <w:color w:val="000000" w:themeColor="text1"/>
-          <w:sz w:val="22"/>
-          <w:szCs w:val="22"/>
-        </w:rPr>
-        <w:t xml:space="preserve"> to get details of all the restaurants that were open/closed as of </w:t>
-      </w:r>
-      <w:r>
-        <w:rPr>
-          <w:rFonts w:ascii="Times" w:hAnsi="Times" w:cs="Times New Roman"/>
-          <w:color w:val="000000" w:themeColor="text1"/>
-          <w:sz w:val="22"/>
-          <w:szCs w:val="22"/>
-        </w:rPr>
-        <w:lastRenderedPageBreak/>
-        <w:t xml:space="preserve">2013. The machine learning model used for this task was logistic regression </w:t>
-      </w:r>
-      <w:proofErr w:type="spellStart"/>
-      <w:r>
-        <w:rPr>
-          <w:rFonts w:ascii="Times" w:hAnsi="Times" w:cs="Times New Roman"/>
-          <w:color w:val="000000" w:themeColor="text1"/>
-          <w:sz w:val="22"/>
-          <w:szCs w:val="22"/>
-        </w:rPr>
-        <w:t>optimised</w:t>
-      </w:r>
-      <w:proofErr w:type="spellEnd"/>
-      <w:r>
-        <w:rPr>
-          <w:rFonts w:ascii="Times" w:hAnsi="Times" w:cs="Times New Roman"/>
-          <w:color w:val="000000" w:themeColor="text1"/>
-          <w:sz w:val="22"/>
-          <w:szCs w:val="22"/>
-        </w:rPr>
-        <w:t xml:space="preserve"> for precision of open restaurants. The</w:t>
-      </w:r>
-      <w:r>
-        <w:rPr>
-          <w:rFonts w:ascii="Times" w:hAnsi="Times" w:cs="Times New Roman"/>
-          <w:color w:val="000000" w:themeColor="text1"/>
-          <w:sz w:val="22"/>
-          <w:szCs w:val="22"/>
-          <w:shd w:val="clear" w:color="auto" w:fill="FFFFFF"/>
-        </w:rPr>
-        <w:t xml:space="preserve"> final precision of open restaurants was 91%. This means that among the restaurants that are recognized as open by the model, 91% of them actually remained open. The remaining 9% are false positives. However, the model was not very good at predicting closure of restaurants. One of the suggestions was to use health inspection scores to improve the accuracy of predictions, which further cemented our decision to use both the yelp reviews and other features like previous inspection records to predict probability of a restaurant being a high health inspection scorer.</w:t>
-      </w:r>
-    </w:p>
-    <w:p>
-      <w:pPr>
-        <w:rPr>
-          <w:rFonts w:ascii="Times" w:hAnsi="Times" w:cs="Times New Roman"/>
-          <w:color w:val="000000" w:themeColor="text1"/>
-        </w:rPr>
-      </w:pPr>
-    </w:p>
-    <w:p>
-      <w:pPr>
-        <w:textAlignment w:val="baseline"/>
-        <w:rPr>
-          <w:rFonts w:ascii="Times" w:hAnsi="Times" w:cs="Times New Roman"/>
-          <w:i/>
-          <w:color w:val="000000" w:themeColor="text1"/>
-          <w:sz w:val="22"/>
-          <w:szCs w:val="22"/>
-        </w:rPr>
-      </w:pPr>
-      <w:r>
-        <w:rPr>
-          <w:rFonts w:ascii="Times" w:hAnsi="Times" w:cs="Times New Roman"/>
-          <w:i/>
-          <w:color w:val="000000" w:themeColor="text1"/>
-          <w:sz w:val="22"/>
-          <w:szCs w:val="22"/>
-        </w:rPr>
-        <w:t>Predicting Restaurant Health Inspection Penalty Score from Yelp Reviews (</w:t>
-      </w:r>
-      <w:proofErr w:type="spellStart"/>
-      <w:r>
-        <w:rPr>
-          <w:rFonts w:ascii="Times" w:hAnsi="Times" w:cs="Times New Roman"/>
-          <w:i/>
-          <w:color w:val="000000" w:themeColor="text1"/>
-          <w:sz w:val="22"/>
-          <w:szCs w:val="22"/>
-        </w:rPr>
-        <w:t>Uppoor</w:t>
-      </w:r>
-      <w:proofErr w:type="spellEnd"/>
-      <w:r>
-        <w:rPr>
-          <w:rFonts w:ascii="Times" w:hAnsi="Times" w:cs="Times New Roman"/>
-          <w:i/>
-          <w:color w:val="000000" w:themeColor="text1"/>
-          <w:sz w:val="22"/>
-          <w:szCs w:val="22"/>
-        </w:rPr>
-        <w:t xml:space="preserve">, </w:t>
-      </w:r>
-      <w:proofErr w:type="spellStart"/>
-      <w:r>
-        <w:rPr>
-          <w:rFonts w:ascii="Times" w:hAnsi="Times" w:cs="Times New Roman"/>
-          <w:i/>
-          <w:color w:val="000000" w:themeColor="text1"/>
-          <w:sz w:val="22"/>
-          <w:szCs w:val="22"/>
-        </w:rPr>
-        <w:t>Balakrishna</w:t>
-      </w:r>
-      <w:proofErr w:type="spellEnd"/>
-      <w:r>
-        <w:rPr>
-          <w:rFonts w:ascii="Times" w:hAnsi="Times" w:cs="Times New Roman"/>
-          <w:i/>
-          <w:color w:val="000000" w:themeColor="text1"/>
-          <w:sz w:val="22"/>
-          <w:szCs w:val="22"/>
-        </w:rPr>
-        <w:t>)</w:t>
-      </w:r>
-    </w:p>
-    <w:p>
-      <w:pPr>
-        <w:rPr>
-          <w:rFonts w:ascii="Times" w:hAnsi="Times" w:cs="Times New Roman"/>
-          <w:color w:val="000000" w:themeColor="text1"/>
-        </w:rPr>
-      </w:pPr>
-      <w:r>
-        <w:rPr>
-          <w:rFonts w:ascii="Times" w:hAnsi="Times" w:cs="Times New Roman"/>
-          <w:color w:val="000000" w:themeColor="text1"/>
-          <w:sz w:val="22"/>
-          <w:szCs w:val="22"/>
-        </w:rPr>
-        <w:t xml:space="preserve">This paper penalty score as a sum of minor, major and severe violators. This paper is also inspired by </w:t>
-      </w:r>
-      <w:r>
-        <w:rPr>
-          <w:rFonts w:ascii="Times" w:hAnsi="Times" w:cs="Times New Roman"/>
-          <w:i/>
-          <w:iCs/>
-          <w:color w:val="000000" w:themeColor="text1"/>
-          <w:sz w:val="22"/>
-          <w:szCs w:val="22"/>
-        </w:rPr>
-        <w:t xml:space="preserve">Kang, </w:t>
-      </w:r>
-      <w:proofErr w:type="spellStart"/>
-      <w:proofErr w:type="gramStart"/>
-      <w:r>
-        <w:rPr>
-          <w:rFonts w:ascii="Times" w:hAnsi="Times" w:cs="Times New Roman"/>
-          <w:i/>
-          <w:iCs/>
-          <w:color w:val="000000" w:themeColor="text1"/>
-          <w:sz w:val="22"/>
-          <w:szCs w:val="22"/>
-        </w:rPr>
-        <w:t>Kuznetsov,etc</w:t>
-      </w:r>
-      <w:proofErr w:type="spellEnd"/>
-      <w:proofErr w:type="gramEnd"/>
-      <w:r>
-        <w:rPr>
-          <w:rFonts w:ascii="Times" w:hAnsi="Times" w:cs="Times New Roman"/>
-          <w:i/>
-          <w:iCs/>
-          <w:color w:val="000000" w:themeColor="text1"/>
-          <w:sz w:val="22"/>
-          <w:szCs w:val="22"/>
-        </w:rPr>
-        <w:t xml:space="preserve"> </w:t>
+        <w:t xml:space="preserve">Kang, Kuznetsov,etc </w:t>
       </w:r>
       <w:r>
         <w:rPr>
@@ -1259,64 +997,24 @@
           <w:bCs/>
           <w:color w:val="000000" w:themeColor="text1"/>
         </w:rPr>
-        <w:t xml:space="preserve">Yelp Review Based Features - Top Frequently </w:t>
-      </w:r>
-      <w:proofErr w:type="spellStart"/>
-      <w:r>
-        <w:rPr>
-          <w:rFonts w:ascii="Times" w:hAnsi="Times" w:cs="Times New Roman"/>
-          <w:b/>
-          <w:bCs/>
-          <w:color w:val="000000" w:themeColor="text1"/>
-        </w:rPr>
-        <w:t>Occuring</w:t>
-      </w:r>
-      <w:proofErr w:type="spellEnd"/>
-      <w:r>
-        <w:rPr>
-          <w:rFonts w:ascii="Times" w:hAnsi="Times" w:cs="Times New Roman"/>
-          <w:b/>
-          <w:bCs/>
-          <w:color w:val="000000" w:themeColor="text1"/>
-        </w:rPr>
-        <w:t xml:space="preserve"> Keywords</w:t>
-      </w:r>
-    </w:p>
-    <w:p>
-      <w:pPr>
-        <w:rPr>
-          <w:rFonts w:ascii="Times" w:hAnsi="Times" w:cs="Times New Roman"/>
-          <w:color w:val="000000" w:themeColor="text1"/>
-        </w:rPr>
-      </w:pPr>
-      <w:r>
-        <w:rPr>
-          <w:rFonts w:ascii="Times" w:hAnsi="Times" w:cs="Times New Roman"/>
-          <w:color w:val="000000" w:themeColor="text1"/>
-          <w:sz w:val="22"/>
-          <w:szCs w:val="22"/>
-        </w:rPr>
-        <w:t xml:space="preserve">In order to use yelp reviews as features, we decided to the top </w:t>
-      </w:r>
-      <w:proofErr w:type="spellStart"/>
-      <w:r>
-        <w:rPr>
-          <w:rFonts w:ascii="Times" w:hAnsi="Times" w:cs="Times New Roman"/>
-          <w:color w:val="000000" w:themeColor="text1"/>
-          <w:sz w:val="22"/>
-          <w:szCs w:val="22"/>
-        </w:rPr>
-        <w:t>occuring</w:t>
-      </w:r>
-      <w:proofErr w:type="spellEnd"/>
-      <w:r>
-        <w:rPr>
-          <w:rFonts w:ascii="Times" w:hAnsi="Times" w:cs="Times New Roman"/>
-          <w:color w:val="000000" w:themeColor="text1"/>
-          <w:sz w:val="22"/>
-          <w:szCs w:val="22"/>
-        </w:rPr>
-        <w:t xml:space="preserve"> keywords in all the reviews. To divide the review dataset, we assume that all reviews with an inspection penalty score of less than 50 are good reviews and those with a score of greater than 50 to be bad reviews. </w:t>
+        <w:t>Yelp Review Based Features - Top Frequently Occuring Keywords</w:t>
+      </w:r>
+    </w:p>
+    <w:p>
+      <w:pPr>
+        <w:rPr>
+          <w:rFonts w:ascii="Times" w:hAnsi="Times" w:cs="Times New Roman"/>
+          <w:color w:val="000000" w:themeColor="text1"/>
+        </w:rPr>
+      </w:pPr>
+      <w:r>
+        <w:rPr>
+          <w:rFonts w:ascii="Times" w:hAnsi="Times" w:cs="Times New Roman"/>
+          <w:color w:val="000000" w:themeColor="text1"/>
+          <w:sz w:val="22"/>
+          <w:szCs w:val="22"/>
+        </w:rPr>
+        <w:t xml:space="preserve">In order to use yelp reviews as features, we decided to the top occuring keywords in all the reviews. To divide the review dataset, we assume that all reviews with an inspection penalty score of less than 50 are good reviews and those with a score of greater than 50 to be bad reviews. </w:t>
       </w:r>
     </w:p>
     <w:p>
@@ -1357,7 +1055,6 @@
           <w:u w:val="single"/>
         </w:rPr>
       </w:pPr>
-      <w:proofErr w:type="spellStart"/>
       <w:r>
         <w:rPr>
           <w:rFonts w:ascii="Times" w:hAnsi="Times" w:cs="Times New Roman"/>
@@ -1366,7 +1063,6 @@
         </w:rPr>
         <w:t>Ngrams</w:t>
       </w:r>
-      <w:proofErr w:type="spellEnd"/>
     </w:p>
     <w:p>
       <w:pPr>
@@ -1384,47 +1080,7 @@
           <w:sz w:val="22"/>
           <w:szCs w:val="22"/>
         </w:rPr>
-        <w:t xml:space="preserve">We first tried using unigrams to determine keywords related to good reviews and bad reviews. However, we find that unigrams </w:t>
-      </w:r>
-      <w:proofErr w:type="gramStart"/>
-      <w:r>
-        <w:rPr>
-          <w:rFonts w:ascii="Times" w:hAnsi="Times" w:cs="Times New Roman"/>
-          <w:color w:val="000000" w:themeColor="text1"/>
-          <w:sz w:val="22"/>
-          <w:szCs w:val="22"/>
-        </w:rPr>
-        <w:t>is</w:t>
-      </w:r>
-      <w:proofErr w:type="gramEnd"/>
-      <w:r>
-        <w:rPr>
-          <w:rFonts w:ascii="Times" w:hAnsi="Times" w:cs="Times New Roman"/>
-          <w:color w:val="000000" w:themeColor="text1"/>
-          <w:sz w:val="22"/>
-          <w:szCs w:val="22"/>
-        </w:rPr>
-        <w:t xml:space="preserve"> unable to take care of cases like “not great”, etc. Hence we tried bigrams which resulted in better results. With bigrams we get sample keyword set for good reviews: ('much', 'better'), ('not', 'bad'</w:t>
-      </w:r>
-      <w:proofErr w:type="gramStart"/>
-      <w:r>
-        <w:rPr>
-          <w:rFonts w:ascii="Times" w:hAnsi="Times" w:cs="Times New Roman"/>
-          <w:color w:val="000000" w:themeColor="text1"/>
-          <w:sz w:val="22"/>
-          <w:szCs w:val="22"/>
-        </w:rPr>
-        <w:t>),  (</w:t>
-      </w:r>
-      <w:proofErr w:type="gramEnd"/>
-      <w:r>
-        <w:rPr>
-          <w:rFonts w:ascii="Times" w:hAnsi="Times" w:cs="Times New Roman"/>
-          <w:color w:val="000000" w:themeColor="text1"/>
-          <w:sz w:val="22"/>
-          <w:szCs w:val="22"/>
-        </w:rPr>
-        <w:t>'one', 'favorite'), ('little', 'bit'), ('late', 'night'), ('will', 'definitely) and for bad reviews as: ('long', 'time'), ('not', 'great'),  ('go', 'wrong'). There are few overlaps between the two keyword sets, but we hope that the big sample feature set will help overcome the error caused by the overlap.</w:t>
+        <w:t>We first tried using unigrams to determine keywords related to good reviews and bad reviews. However, we find that unigrams is unable to take care of cases like “not great”, etc. Hence we tried bigrams which resulted in better results. With bigrams we get sample keyword set for good reviews: ('much', 'better'), ('not', 'bad'),  ('one', 'favorite'), ('little', 'bit'), ('late', 'night'), ('will', 'definitely) and for bad reviews as: ('long', 'time'), ('not', 'great'),  ('go', 'wrong'). There are few overlaps between the two keyword sets, but we hope that the big sample feature set will help overcome the error caused by the overlap.</w:t>
       </w:r>
     </w:p>
     <w:p>
@@ -1548,27 +1204,7 @@
           <w:sz w:val="22"/>
           <w:szCs w:val="22"/>
         </w:rPr>
-        <w:t xml:space="preserve">In order to mine hygiene information from Yelp reviews, we need to discern reviews commenting on health-related topics from other topics that are not useful in predicting hygiene code violation, for instance, cuisine authenticity, service quality, etc. Therefore, we use Latent </w:t>
-      </w:r>
-      <w:proofErr w:type="spellStart"/>
-      <w:r>
-        <w:rPr>
-          <w:rFonts w:ascii="Times" w:hAnsi="Times" w:cs="Times New Roman"/>
-          <w:color w:val="000000" w:themeColor="text1"/>
-          <w:sz w:val="22"/>
-          <w:szCs w:val="22"/>
-        </w:rPr>
-        <w:t>Dirichlet</w:t>
-      </w:r>
-      <w:proofErr w:type="spellEnd"/>
-      <w:r>
-        <w:rPr>
-          <w:rFonts w:ascii="Times" w:hAnsi="Times" w:cs="Times New Roman"/>
-          <w:color w:val="000000" w:themeColor="text1"/>
-          <w:sz w:val="22"/>
-          <w:szCs w:val="22"/>
-        </w:rPr>
-        <w:t xml:space="preserve"> Allocation (LDA) to achieve this goal by extracting the main latent topics from review texts.</w:t>
+        <w:t>In order to mine hygiene information from Yelp reviews, we need to discern reviews commenting on health-related topics from other topics that are not useful in predicting hygiene code violation, for instance, cuisine authenticity, service quality, etc. Therefore, we use Latent Dirichlet Allocation (LDA) to achieve this goal by extracting the main latent topics from review texts.</w:t>
       </w:r>
     </w:p>
     <w:p>
@@ -1627,8 +1263,6 @@
         </w:rPr>
         <w:t xml:space="preserve">Tokenize the texts and remove punctuations using </w:t>
       </w:r>
-      <w:proofErr w:type="spellStart"/>
-      <w:proofErr w:type="gramStart"/>
       <w:r>
         <w:rPr>
           <w:rFonts w:ascii="Times" w:hAnsi="Times" w:cs="Times New Roman"/>
@@ -1638,21 +1272,8 @@
           <w:sz w:val="22"/>
           <w:szCs w:val="22"/>
         </w:rPr>
-        <w:t>gensim.utils</w:t>
-      </w:r>
-      <w:proofErr w:type="gramEnd"/>
-      <w:r>
-        <w:rPr>
-          <w:rFonts w:ascii="Times" w:hAnsi="Times" w:cs="Times New Roman"/>
-          <w:i/>
-          <w:iCs/>
-          <w:color w:val="000000" w:themeColor="text1"/>
-          <w:sz w:val="22"/>
-          <w:szCs w:val="22"/>
-        </w:rPr>
-        <w:t>.simple_preprocess</w:t>
-      </w:r>
-      <w:proofErr w:type="spellEnd"/>
+        <w:t>gensim.utils.simple_preprocess</w:t>
+      </w:r>
       <w:r>
         <w:rPr>
           <w:rFonts w:ascii="Times" w:hAnsi="Times" w:cs="Times New Roman"/>
@@ -1683,47 +1304,7 @@
           <w:sz w:val="22"/>
           <w:szCs w:val="22"/>
         </w:rPr>
-        <w:t xml:space="preserve">Remove stop words, create bigrams and lemmatize tokens using </w:t>
-      </w:r>
-      <w:proofErr w:type="spellStart"/>
-      <w:r>
-        <w:rPr>
-          <w:rFonts w:ascii="Times" w:hAnsi="Times" w:cs="Times New Roman"/>
-          <w:color w:val="000000" w:themeColor="text1"/>
-          <w:sz w:val="22"/>
-          <w:szCs w:val="22"/>
-        </w:rPr>
-        <w:t>gensim</w:t>
-      </w:r>
-      <w:proofErr w:type="spellEnd"/>
-      <w:r>
-        <w:rPr>
-          <w:rFonts w:ascii="Times" w:hAnsi="Times" w:cs="Times New Roman"/>
-          <w:color w:val="000000" w:themeColor="text1"/>
-          <w:sz w:val="22"/>
-          <w:szCs w:val="22"/>
-        </w:rPr>
-        <w:t xml:space="preserve"> and </w:t>
-      </w:r>
-      <w:proofErr w:type="spellStart"/>
-      <w:r>
-        <w:rPr>
-          <w:rFonts w:ascii="Times" w:hAnsi="Times" w:cs="Times New Roman"/>
-          <w:color w:val="000000" w:themeColor="text1"/>
-          <w:sz w:val="22"/>
-          <w:szCs w:val="22"/>
-        </w:rPr>
-        <w:t>spaCy</w:t>
-      </w:r>
-      <w:proofErr w:type="spellEnd"/>
-      <w:r>
-        <w:rPr>
-          <w:rFonts w:ascii="Times" w:hAnsi="Times" w:cs="Times New Roman"/>
-          <w:color w:val="000000" w:themeColor="text1"/>
-          <w:sz w:val="22"/>
-          <w:szCs w:val="22"/>
-        </w:rPr>
-        <w:t xml:space="preserve"> libraries;</w:t>
+        <w:t>Remove stop words, create bigrams and lemmatize tokens using gensim and spaCy libraries;</w:t>
       </w:r>
     </w:p>
     <w:p>
@@ -1938,27 +1519,7 @@
           <w:sz w:val="22"/>
           <w:szCs w:val="22"/>
         </w:rPr>
-        <w:t xml:space="preserve">It seems that LDA models well capture the negative words in 1-star reviews (e.g. depressing, hygiene, </w:t>
-      </w:r>
-      <w:proofErr w:type="spellStart"/>
-      <w:r>
-        <w:rPr>
-          <w:rFonts w:ascii="Times" w:hAnsi="Times" w:cs="Times New Roman"/>
-          <w:color w:val="000000" w:themeColor="text1"/>
-          <w:sz w:val="22"/>
-          <w:szCs w:val="22"/>
-        </w:rPr>
-        <w:t>paper_thin</w:t>
-      </w:r>
-      <w:proofErr w:type="spellEnd"/>
-      <w:r>
-        <w:rPr>
-          <w:rFonts w:ascii="Times" w:hAnsi="Times" w:cs="Times New Roman"/>
-          <w:color w:val="000000" w:themeColor="text1"/>
-          <w:sz w:val="22"/>
-          <w:szCs w:val="22"/>
-        </w:rPr>
-        <w:t>, endless, grossly), and positive words in 5-star reviews (e.g. great, friendly, excellent, awesome).</w:t>
+        <w:t>It seems that LDA models well capture the negative words in 1-star reviews (e.g. depressing, hygiene, paper_thin, endless, grossly), and positive words in 5-star reviews (e.g. great, friendly, excellent, awesome).</w:t>
       </w:r>
     </w:p>
     <w:p>
@@ -2109,49 +1670,16 @@
           <w:sz w:val="22"/>
           <w:szCs w:val="22"/>
         </w:rPr>
-        <w:t xml:space="preserve">positive (negative) topic </w:t>
-      </w:r>
-      <w:proofErr w:type="spellStart"/>
-      <w:r>
-        <w:rPr>
-          <w:rFonts w:ascii="Times" w:hAnsi="Times" w:cs="Times New Roman"/>
-          <w:i/>
-          <w:iCs/>
-          <w:color w:val="000000" w:themeColor="text1"/>
-          <w:sz w:val="22"/>
-          <w:szCs w:val="22"/>
-        </w:rPr>
-        <w:t>i</w:t>
-      </w:r>
-      <w:proofErr w:type="spellEnd"/>
-      <w:r>
-        <w:rPr>
-          <w:rFonts w:ascii="Times" w:hAnsi="Times" w:cs="Times New Roman"/>
-          <w:color w:val="000000" w:themeColor="text1"/>
-          <w:sz w:val="22"/>
-          <w:szCs w:val="22"/>
-        </w:rPr>
-        <w:t xml:space="preserve"> is the count of reviews whose dominant positive (negative) topic is topic </w:t>
-      </w:r>
-      <w:proofErr w:type="spellStart"/>
-      <w:r>
-        <w:rPr>
-          <w:rFonts w:ascii="Times" w:hAnsi="Times" w:cs="Times New Roman"/>
-          <w:color w:val="000000" w:themeColor="text1"/>
-          <w:sz w:val="22"/>
-          <w:szCs w:val="22"/>
-        </w:rPr>
-        <w:t>i</w:t>
-      </w:r>
-      <w:proofErr w:type="spellEnd"/>
-      <w:r>
-        <w:rPr>
-          <w:rFonts w:ascii="Times" w:hAnsi="Times" w:cs="Times New Roman"/>
-          <w:color w:val="000000" w:themeColor="text1"/>
-          <w:sz w:val="22"/>
-          <w:szCs w:val="22"/>
-        </w:rPr>
-        <w:t xml:space="preserve"> divided by the total number of reviews in the inspection period. However, this aggregation method loses the information of the non-dominant subtopics that also contribute to the individual review text.</w:t>
+        <w:t>positive (negative) topic i</w:t>
+      </w:r>
+      <w:r>
+        <w:rPr>
+          <w:rFonts w:ascii="Times" w:hAnsi="Times" w:cs="Times New Roman"/>
+          <w:color w:val="000000" w:themeColor="text1"/>
+          <w:sz w:val="22"/>
+          <w:szCs w:val="22"/>
+        </w:rPr>
+        <w:t xml:space="preserve"> is the count of reviews whose dominant positive (negative) topic is topic i divided by the total number of reviews in the inspection period. However, this aggregation method loses the information of the non-dominant subtopics that also contribute to the individual review text.</w:t>
       </w:r>
     </w:p>
     <w:p>
@@ -2724,41 +2252,13 @@
     </w:p>
     <w:p>
       <w:pPr>
-        <w:jc w:val="center"/>
-        <w:rPr>
-          <w:rFonts w:ascii="Times" w:hAnsi="Times" w:cs="Times New Roman"/>
-          <w:color w:val="000000" w:themeColor="text1"/>
-        </w:rPr>
-      </w:pPr>
-      <w:r>
-        <w:rPr>
-          <w:rFonts w:ascii="Times" w:hAnsi="Times" w:cs="Times New Roman"/>
-          <w:color w:val="000000" w:themeColor="text1"/>
-        </w:rPr>
-        <w:t xml:space="preserve">Precision </w:t>
-      </w:r>
-      <w:r>
-        <w:rPr>
-          <w:rFonts w:ascii="Times" w:hAnsi="Times" w:cs="Times New Roman"/>
-          <w:color w:val="000000" w:themeColor="text1"/>
-        </w:rPr>
-        <w:t>/</w:t>
-      </w:r>
-      <w:r>
-        <w:rPr>
-          <w:rFonts w:ascii="Times" w:hAnsi="Times" w:cs="Times New Roman"/>
-          <w:color w:val="000000" w:themeColor="text1"/>
-        </w:rPr>
-        <w:t xml:space="preserve"> </w:t>
-      </w:r>
-    </w:p>
-    <w:p>
-      <w:pPr>
         <w:rPr>
           <w:rFonts w:ascii="Times" w:eastAsia="Times New Roman" w:hAnsi="Times" w:cs="Times New Roman"/>
           <w:color w:val="000000" w:themeColor="text1"/>
         </w:rPr>
       </w:pPr>
+      <w:bookmarkStart w:id="0" w:name="_GoBack"/>
+      <w:bookmarkEnd w:id="0"/>
     </w:p>
     <w:p>
       <w:pPr>
@@ -3359,21 +2859,8 @@
           <w:sz w:val="22"/>
           <w:szCs w:val="22"/>
         </w:rPr>
-        <w:t xml:space="preserve">Add more structural features such as length of the review, number of sentences, average sentence </w:t>
-      </w:r>
-      <w:proofErr w:type="spellStart"/>
-      <w:proofErr w:type="gramStart"/>
-      <w:r>
-        <w:rPr>
-          <w:rFonts w:ascii="Times" w:hAnsi="Times" w:cs="Times New Roman"/>
-          <w:color w:val="000000" w:themeColor="text1"/>
-          <w:sz w:val="22"/>
-          <w:szCs w:val="22"/>
-        </w:rPr>
-        <w:t>length,etc.</w:t>
-      </w:r>
-      <w:proofErr w:type="spellEnd"/>
-      <w:proofErr w:type="gramEnd"/>
+        <w:t>Add more structural features such as length of the review, number of sentences, average sentence length,etc.</w:t>
+      </w:r>
     </w:p>
     <w:p>
       <w:pPr>
@@ -3645,27 +3132,7 @@
           <w:sz w:val="22"/>
           <w:szCs w:val="22"/>
         </w:rPr>
-        <w:t xml:space="preserve">If time permit, implement the inspector simulator proposed in </w:t>
-      </w:r>
-      <w:proofErr w:type="spellStart"/>
-      <w:r>
-        <w:rPr>
-          <w:rFonts w:ascii="Times" w:hAnsi="Times" w:cs="Times New Roman"/>
-          <w:color w:val="000000" w:themeColor="text1"/>
-          <w:sz w:val="22"/>
-          <w:szCs w:val="22"/>
-        </w:rPr>
-        <w:t>Joaristi</w:t>
-      </w:r>
-      <w:proofErr w:type="spellEnd"/>
-      <w:r>
-        <w:rPr>
-          <w:rFonts w:ascii="Times" w:hAnsi="Times" w:cs="Times New Roman"/>
-          <w:color w:val="000000" w:themeColor="text1"/>
-          <w:sz w:val="22"/>
-          <w:szCs w:val="22"/>
-        </w:rPr>
-        <w:t xml:space="preserve"> et al. paper.</w:t>
+        <w:t>If time permit, implement the inspector simulator proposed in Joaristi et al. paper.</w:t>
       </w:r>
     </w:p>
     <w:p>
@@ -3739,24 +3206,24 @@
           <w:sz w:val="28"/>
           <w:szCs w:val="28"/>
         </w:rPr>
+        <w:t>Supplement File</w:t>
+      </w:r>
+    </w:p>
+    <w:p>
+      <w:pPr>
+        <w:rPr>
+          <w:rFonts w:ascii="Times" w:hAnsi="Times" w:cs="Times New Roman"/>
+          <w:color w:val="000000" w:themeColor="text1"/>
+        </w:rPr>
+      </w:pPr>
+      <w:r>
+        <w:rPr>
+          <w:rFonts w:ascii="Times" w:hAnsi="Times" w:cs="Times New Roman"/>
+          <w:color w:val="000000" w:themeColor="text1"/>
+          <w:sz w:val="22"/>
+          <w:szCs w:val="22"/>
+        </w:rPr>
         <w:lastRenderedPageBreak/>
-        <w:t>Supplement File</w:t>
-      </w:r>
-    </w:p>
-    <w:p>
-      <w:pPr>
-        <w:rPr>
-          <w:rFonts w:ascii="Times" w:hAnsi="Times" w:cs="Times New Roman"/>
-          <w:color w:val="000000" w:themeColor="text1"/>
-        </w:rPr>
-      </w:pPr>
-      <w:r>
-        <w:rPr>
-          <w:rFonts w:ascii="Times" w:hAnsi="Times" w:cs="Times New Roman"/>
-          <w:color w:val="000000" w:themeColor="text1"/>
-          <w:sz w:val="22"/>
-          <w:szCs w:val="22"/>
-        </w:rPr>
         <w:t xml:space="preserve"> </w:t>
       </w:r>
     </w:p>
@@ -4027,23 +3494,7 @@
                 <w:rFonts w:ascii="Times" w:hAnsi="Times" w:cs="Times New Roman"/>
                 <w:color w:val="000000" w:themeColor="text1"/>
               </w:rPr>
-              <w:t xml:space="preserve">Haven’t count it. Code is in </w:t>
-            </w:r>
-            <w:proofErr w:type="spellStart"/>
-            <w:r>
-              <w:rPr>
-                <w:rFonts w:ascii="Times" w:hAnsi="Times" w:cs="Times New Roman"/>
-                <w:color w:val="000000" w:themeColor="text1"/>
-              </w:rPr>
-              <w:t>Jupyter</w:t>
-            </w:r>
-            <w:proofErr w:type="spellEnd"/>
-            <w:r>
-              <w:rPr>
-                <w:rFonts w:ascii="Times" w:hAnsi="Times" w:cs="Times New Roman"/>
-                <w:color w:val="000000" w:themeColor="text1"/>
-              </w:rPr>
-              <w:t xml:space="preserve"> Notebook </w:t>
+              <w:t xml:space="preserve">Haven’t count it. Code is in Jupyter Notebook </w:t>
             </w:r>
           </w:p>
         </w:tc>
@@ -4384,6 +3835,7 @@
           <w:sz w:val="22"/>
           <w:szCs w:val="22"/>
         </w:rPr>
+        <w:lastRenderedPageBreak/>
         <w:t>Figure 3. Monthly total inspection instances</w:t>
       </w:r>
     </w:p>
@@ -4694,6 +4146,7 @@
           <w:sz w:val="22"/>
           <w:szCs w:val="22"/>
         </w:rPr>
+        <w:lastRenderedPageBreak/>
         <w:drawing>
           <wp:inline distT="0" distB="0" distL="0" distR="0" wp14:anchorId="2E97F7DC" wp14:editId="170C6EF1">
             <wp:extent cx="5956300" cy="3246755"/>
@@ -4936,26 +4389,26 @@
           <w:sz w:val="22"/>
           <w:szCs w:val="22"/>
         </w:rPr>
+        <w:t>Figure 8. Number of topics vs Coherence score for LDA model trained on 5-star reviews</w:t>
+      </w:r>
+    </w:p>
+    <w:p>
+      <w:pPr>
+        <w:jc w:val="center"/>
+        <w:rPr>
+          <w:rFonts w:ascii="Times" w:hAnsi="Times" w:cs="Times New Roman"/>
+          <w:color w:val="000000" w:themeColor="text1"/>
+        </w:rPr>
+      </w:pPr>
+      <w:r>
+        <w:rPr>
+          <w:rFonts w:ascii="Times" w:hAnsi="Times" w:cs="Times New Roman"/>
+          <w:noProof/>
+          <w:color w:val="000000" w:themeColor="text1"/>
+          <w:sz w:val="22"/>
+          <w:szCs w:val="22"/>
+        </w:rPr>
         <w:lastRenderedPageBreak/>
-        <w:t>Figure 8. Number of topics vs Coherence score for LDA model trained on 5-star reviews</w:t>
-      </w:r>
-    </w:p>
-    <w:p>
-      <w:pPr>
-        <w:jc w:val="center"/>
-        <w:rPr>
-          <w:rFonts w:ascii="Times" w:hAnsi="Times" w:cs="Times New Roman"/>
-          <w:color w:val="000000" w:themeColor="text1"/>
-        </w:rPr>
-      </w:pPr>
-      <w:r>
-        <w:rPr>
-          <w:rFonts w:ascii="Times" w:hAnsi="Times" w:cs="Times New Roman"/>
-          <w:noProof/>
-          <w:color w:val="000000" w:themeColor="text1"/>
-          <w:sz w:val="22"/>
-          <w:szCs w:val="22"/>
-        </w:rPr>
         <w:drawing>
           <wp:inline distT="0" distB="0" distL="0" distR="0" wp14:anchorId="1F78A2B6" wp14:editId="7206DA09">
             <wp:extent cx="4639310" cy="3129280"/>
@@ -5223,25 +4676,25 @@
           <w:sz w:val="22"/>
           <w:szCs w:val="22"/>
         </w:rPr>
+        <w:t xml:space="preserve">Figure 10.  Distribution of inspection Penalty Score </w:t>
+      </w:r>
+    </w:p>
+    <w:p>
+      <w:pPr>
+        <w:jc w:val="both"/>
+        <w:rPr>
+          <w:rFonts w:ascii="Times" w:hAnsi="Times" w:cs="Times New Roman"/>
+          <w:color w:val="000000" w:themeColor="text1"/>
+        </w:rPr>
+      </w:pPr>
+      <w:r>
+        <w:rPr>
+          <w:rFonts w:ascii="Times" w:hAnsi="Times" w:cs="Times New Roman"/>
+          <w:color w:val="000000" w:themeColor="text1"/>
+          <w:sz w:val="22"/>
+          <w:szCs w:val="22"/>
+        </w:rPr>
         <w:lastRenderedPageBreak/>
-        <w:t xml:space="preserve">Figure 10.  Distribution of inspection Penalty Score </w:t>
-      </w:r>
-    </w:p>
-    <w:p>
-      <w:pPr>
-        <w:jc w:val="both"/>
-        <w:rPr>
-          <w:rFonts w:ascii="Times" w:hAnsi="Times" w:cs="Times New Roman"/>
-          <w:color w:val="000000" w:themeColor="text1"/>
-        </w:rPr>
-      </w:pPr>
-      <w:r>
-        <w:rPr>
-          <w:rFonts w:ascii="Times" w:hAnsi="Times" w:cs="Times New Roman"/>
-          <w:color w:val="000000" w:themeColor="text1"/>
-          <w:sz w:val="22"/>
-          <w:szCs w:val="22"/>
-        </w:rPr>
         <w:t xml:space="preserve"> </w:t>
       </w:r>
     </w:p>
@@ -5875,47 +5328,7 @@
                 <w:sz w:val="20"/>
                 <w:szCs w:val="22"/>
               </w:rPr>
-              <w:t xml:space="preserve">Beer, pub, hipster, bagel, bar, pretzel, </w:t>
-            </w:r>
-            <w:proofErr w:type="spellStart"/>
-            <w:r>
-              <w:rPr>
-                <w:rFonts w:ascii="Times" w:hAnsi="Times" w:cs="Times New Roman"/>
-                <w:color w:val="000000" w:themeColor="text1"/>
-                <w:sz w:val="20"/>
-                <w:szCs w:val="22"/>
-              </w:rPr>
-              <w:t>beer_selection</w:t>
-            </w:r>
-            <w:proofErr w:type="spellEnd"/>
-            <w:r>
-              <w:rPr>
-                <w:rFonts w:ascii="Times" w:hAnsi="Times" w:cs="Times New Roman"/>
-                <w:color w:val="000000" w:themeColor="text1"/>
-                <w:sz w:val="20"/>
-                <w:szCs w:val="22"/>
-              </w:rPr>
-              <w:t xml:space="preserve">, </w:t>
-            </w:r>
-            <w:proofErr w:type="spellStart"/>
-            <w:r>
-              <w:rPr>
-                <w:rFonts w:ascii="Times" w:hAnsi="Times" w:cs="Times New Roman"/>
-                <w:color w:val="000000" w:themeColor="text1"/>
-                <w:sz w:val="20"/>
-                <w:szCs w:val="22"/>
-              </w:rPr>
-              <w:t>bloody_mary</w:t>
-            </w:r>
-            <w:proofErr w:type="spellEnd"/>
-            <w:r>
-              <w:rPr>
-                <w:rFonts w:ascii="Times" w:hAnsi="Times" w:cs="Times New Roman"/>
-                <w:color w:val="000000" w:themeColor="text1"/>
-                <w:sz w:val="20"/>
-                <w:szCs w:val="22"/>
-              </w:rPr>
-              <w:t>…</w:t>
+              <w:t>Beer, pub, hipster, bagel, bar, pretzel, beer_selection, bloody_mary…</w:t>
             </w:r>
           </w:p>
         </w:tc>
@@ -5994,67 +5407,7 @@
                 <w:sz w:val="20"/>
                 <w:szCs w:val="22"/>
               </w:rPr>
-              <w:t xml:space="preserve">Noodle, Chinese, dumpling, </w:t>
-            </w:r>
-            <w:proofErr w:type="spellStart"/>
-            <w:r>
-              <w:rPr>
-                <w:rFonts w:ascii="Times" w:hAnsi="Times" w:cs="Times New Roman"/>
-                <w:color w:val="000000" w:themeColor="text1"/>
-                <w:sz w:val="20"/>
-                <w:szCs w:val="22"/>
-              </w:rPr>
-              <w:t>raman</w:t>
-            </w:r>
-            <w:proofErr w:type="spellEnd"/>
-            <w:r>
-              <w:rPr>
-                <w:rFonts w:ascii="Times" w:hAnsi="Times" w:cs="Times New Roman"/>
-                <w:color w:val="000000" w:themeColor="text1"/>
-                <w:sz w:val="20"/>
-                <w:szCs w:val="22"/>
-              </w:rPr>
-              <w:t xml:space="preserve">, rice, katsu, </w:t>
-            </w:r>
-            <w:proofErr w:type="spellStart"/>
-            <w:r>
-              <w:rPr>
-                <w:rFonts w:ascii="Times" w:hAnsi="Times" w:cs="Times New Roman"/>
-                <w:color w:val="000000" w:themeColor="text1"/>
-                <w:sz w:val="20"/>
-                <w:szCs w:val="22"/>
-              </w:rPr>
-              <w:t>bubble_tea</w:t>
-            </w:r>
-            <w:proofErr w:type="spellEnd"/>
-            <w:r>
-              <w:rPr>
-                <w:rFonts w:ascii="Times" w:hAnsi="Times" w:cs="Times New Roman"/>
-                <w:color w:val="000000" w:themeColor="text1"/>
-                <w:sz w:val="20"/>
-                <w:szCs w:val="22"/>
-              </w:rPr>
-              <w:t xml:space="preserve">, </w:t>
-            </w:r>
-            <w:proofErr w:type="spellStart"/>
-            <w:r>
-              <w:rPr>
-                <w:rFonts w:ascii="Times" w:hAnsi="Times" w:cs="Times New Roman"/>
-                <w:color w:val="000000" w:themeColor="text1"/>
-                <w:sz w:val="20"/>
-                <w:szCs w:val="22"/>
-              </w:rPr>
-              <w:t>hot_pot</w:t>
-            </w:r>
-            <w:proofErr w:type="spellEnd"/>
-            <w:r>
-              <w:rPr>
-                <w:rFonts w:ascii="Times" w:hAnsi="Times" w:cs="Times New Roman"/>
-                <w:color w:val="000000" w:themeColor="text1"/>
-                <w:sz w:val="20"/>
-                <w:szCs w:val="22"/>
-              </w:rPr>
-              <w:t>…</w:t>
+              <w:t>Noodle, Chinese, dumpling, raman, rice, katsu, bubble_tea, hot_pot…</w:t>
             </w:r>
           </w:p>
         </w:tc>
@@ -6205,7 +5558,6 @@
                 <w:sz w:val="20"/>
               </w:rPr>
             </w:pPr>
-            <w:proofErr w:type="spellStart"/>
             <w:r>
               <w:rPr>
                 <w:rFonts w:ascii="Times" w:hAnsi="Times" w:cs="Times New Roman"/>
@@ -6213,57 +5565,7 @@
                 <w:sz w:val="20"/>
                 <w:szCs w:val="22"/>
               </w:rPr>
-              <w:t>Coffee_shop</w:t>
-            </w:r>
-            <w:proofErr w:type="spellEnd"/>
-            <w:r>
-              <w:rPr>
-                <w:rFonts w:ascii="Times" w:hAnsi="Times" w:cs="Times New Roman"/>
-                <w:color w:val="000000" w:themeColor="text1"/>
-                <w:sz w:val="20"/>
-                <w:szCs w:val="22"/>
-              </w:rPr>
-              <w:t xml:space="preserve">, </w:t>
-            </w:r>
-            <w:proofErr w:type="spellStart"/>
-            <w:r>
-              <w:rPr>
-                <w:rFonts w:ascii="Times" w:hAnsi="Times" w:cs="Times New Roman"/>
-                <w:color w:val="000000" w:themeColor="text1"/>
-                <w:sz w:val="20"/>
-                <w:szCs w:val="22"/>
-              </w:rPr>
-              <w:t>sweet_tooth</w:t>
-            </w:r>
-            <w:proofErr w:type="spellEnd"/>
-            <w:r>
-              <w:rPr>
-                <w:rFonts w:ascii="Times" w:hAnsi="Times" w:cs="Times New Roman"/>
-                <w:color w:val="000000" w:themeColor="text1"/>
-                <w:sz w:val="20"/>
-                <w:szCs w:val="22"/>
-              </w:rPr>
-              <w:t xml:space="preserve">, study, espresso, </w:t>
-            </w:r>
-            <w:proofErr w:type="spellStart"/>
-            <w:r>
-              <w:rPr>
-                <w:rFonts w:ascii="Times" w:hAnsi="Times" w:cs="Times New Roman"/>
-                <w:color w:val="000000" w:themeColor="text1"/>
-                <w:sz w:val="20"/>
-                <w:szCs w:val="22"/>
-              </w:rPr>
-              <w:t>peanut_butter</w:t>
-            </w:r>
-            <w:proofErr w:type="spellEnd"/>
-            <w:r>
-              <w:rPr>
-                <w:rFonts w:ascii="Times" w:hAnsi="Times" w:cs="Times New Roman"/>
-                <w:color w:val="000000" w:themeColor="text1"/>
-                <w:sz w:val="20"/>
-                <w:szCs w:val="22"/>
-              </w:rPr>
-              <w:t>, fried, foam, barista, hospitable…</w:t>
+              <w:t>Coffee_shop, sweet_tooth, study, espresso, peanut_butter, fried, foam, barista, hospitable…</w:t>
             </w:r>
           </w:p>
         </w:tc>
@@ -6394,59 +5696,8 @@
                 <w:sz w:val="20"/>
                 <w:szCs w:val="22"/>
               </w:rPr>
-              <w:t xml:space="preserve">Bug, cockroach, roach, health, </w:t>
+              <w:t>Bug, cockroach, roach, health, bare_hand, inspection, barely_eadible,…</w:t>
             </w:r>
-            <w:proofErr w:type="spellStart"/>
-            <w:r>
-              <w:rPr>
-                <w:rFonts w:ascii="Times" w:hAnsi="Times" w:cs="Times New Roman"/>
-                <w:color w:val="000000" w:themeColor="text1"/>
-                <w:sz w:val="20"/>
-                <w:szCs w:val="22"/>
-              </w:rPr>
-              <w:t>bare_hand</w:t>
-            </w:r>
-            <w:proofErr w:type="spellEnd"/>
-            <w:r>
-              <w:rPr>
-                <w:rFonts w:ascii="Times" w:hAnsi="Times" w:cs="Times New Roman"/>
-                <w:color w:val="000000" w:themeColor="text1"/>
-                <w:sz w:val="20"/>
-                <w:szCs w:val="22"/>
-              </w:rPr>
-              <w:t xml:space="preserve">, inspection, </w:t>
-            </w:r>
-            <w:proofErr w:type="spellStart"/>
-            <w:r>
-              <w:rPr>
-                <w:rFonts w:ascii="Times" w:hAnsi="Times" w:cs="Times New Roman"/>
-                <w:color w:val="000000" w:themeColor="text1"/>
-                <w:sz w:val="20"/>
-                <w:szCs w:val="22"/>
-              </w:rPr>
-              <w:t>barely_</w:t>
-            </w:r>
-            <w:proofErr w:type="gramStart"/>
-            <w:r>
-              <w:rPr>
-                <w:rFonts w:ascii="Times" w:hAnsi="Times" w:cs="Times New Roman"/>
-                <w:color w:val="000000" w:themeColor="text1"/>
-                <w:sz w:val="20"/>
-                <w:szCs w:val="22"/>
-              </w:rPr>
-              <w:t>eadible</w:t>
-            </w:r>
-            <w:proofErr w:type="spellEnd"/>
-            <w:r>
-              <w:rPr>
-                <w:rFonts w:ascii="Times" w:hAnsi="Times" w:cs="Times New Roman"/>
-                <w:color w:val="000000" w:themeColor="text1"/>
-                <w:sz w:val="20"/>
-                <w:szCs w:val="22"/>
-              </w:rPr>
-              <w:t>,…</w:t>
-            </w:r>
-            <w:proofErr w:type="gramEnd"/>
           </w:p>
         </w:tc>
       </w:tr>
@@ -6524,39 +5775,8 @@
                 <w:sz w:val="20"/>
                 <w:szCs w:val="22"/>
               </w:rPr>
-              <w:t xml:space="preserve">Mislead, unaware, </w:t>
+              <w:t>Mislead, unaware, paper_thin, endless, depressing, grossly, scrub,…</w:t>
             </w:r>
-            <w:proofErr w:type="spellStart"/>
-            <w:r>
-              <w:rPr>
-                <w:rFonts w:ascii="Times" w:hAnsi="Times" w:cs="Times New Roman"/>
-                <w:color w:val="000000" w:themeColor="text1"/>
-                <w:sz w:val="20"/>
-                <w:szCs w:val="22"/>
-              </w:rPr>
-              <w:t>paper_thin</w:t>
-            </w:r>
-            <w:proofErr w:type="spellEnd"/>
-            <w:r>
-              <w:rPr>
-                <w:rFonts w:ascii="Times" w:hAnsi="Times" w:cs="Times New Roman"/>
-                <w:color w:val="000000" w:themeColor="text1"/>
-                <w:sz w:val="20"/>
-                <w:szCs w:val="22"/>
-              </w:rPr>
-              <w:t xml:space="preserve">, endless, depressing, grossly, </w:t>
-            </w:r>
-            <w:proofErr w:type="gramStart"/>
-            <w:r>
-              <w:rPr>
-                <w:rFonts w:ascii="Times" w:hAnsi="Times" w:cs="Times New Roman"/>
-                <w:color w:val="000000" w:themeColor="text1"/>
-                <w:sz w:val="20"/>
-                <w:szCs w:val="22"/>
-              </w:rPr>
-              <w:t>scrub,…</w:t>
-            </w:r>
-            <w:proofErr w:type="gramEnd"/>
           </w:p>
         </w:tc>
       </w:tr>
@@ -6634,59 +5854,8 @@
                 <w:sz w:val="20"/>
                 <w:szCs w:val="22"/>
               </w:rPr>
-              <w:t xml:space="preserve">Mexican, taco, rice, burrito, </w:t>
+              <w:t>Mexican, taco, rice, burrito, taco_bell, roti, corn_tortilla,…</w:t>
             </w:r>
-            <w:proofErr w:type="spellStart"/>
-            <w:r>
-              <w:rPr>
-                <w:rFonts w:ascii="Times" w:hAnsi="Times" w:cs="Times New Roman"/>
-                <w:color w:val="000000" w:themeColor="text1"/>
-                <w:sz w:val="20"/>
-                <w:szCs w:val="22"/>
-              </w:rPr>
-              <w:t>taco_bell</w:t>
-            </w:r>
-            <w:proofErr w:type="spellEnd"/>
-            <w:r>
-              <w:rPr>
-                <w:rFonts w:ascii="Times" w:hAnsi="Times" w:cs="Times New Roman"/>
-                <w:color w:val="000000" w:themeColor="text1"/>
-                <w:sz w:val="20"/>
-                <w:szCs w:val="22"/>
-              </w:rPr>
-              <w:t xml:space="preserve">, roti, </w:t>
-            </w:r>
-            <w:proofErr w:type="spellStart"/>
-            <w:r>
-              <w:rPr>
-                <w:rFonts w:ascii="Times" w:hAnsi="Times" w:cs="Times New Roman"/>
-                <w:color w:val="000000" w:themeColor="text1"/>
-                <w:sz w:val="20"/>
-                <w:szCs w:val="22"/>
-              </w:rPr>
-              <w:t>corn_</w:t>
-            </w:r>
-            <w:proofErr w:type="gramStart"/>
-            <w:r>
-              <w:rPr>
-                <w:rFonts w:ascii="Times" w:hAnsi="Times" w:cs="Times New Roman"/>
-                <w:color w:val="000000" w:themeColor="text1"/>
-                <w:sz w:val="20"/>
-                <w:szCs w:val="22"/>
-              </w:rPr>
-              <w:t>tortilla</w:t>
-            </w:r>
-            <w:proofErr w:type="spellEnd"/>
-            <w:r>
-              <w:rPr>
-                <w:rFonts w:ascii="Times" w:hAnsi="Times" w:cs="Times New Roman"/>
-                <w:color w:val="000000" w:themeColor="text1"/>
-                <w:sz w:val="20"/>
-                <w:szCs w:val="22"/>
-              </w:rPr>
-              <w:t>,…</w:t>
-            </w:r>
-            <w:proofErr w:type="gramEnd"/>
           </w:p>
         </w:tc>
       </w:tr>
@@ -6764,59 +5933,8 @@
                 <w:sz w:val="20"/>
                 <w:szCs w:val="22"/>
               </w:rPr>
-              <w:t xml:space="preserve">Pizza, crust, gelato, topping, </w:t>
+              <w:t>Pizza, crust, gelato, topping, gluten_free, English_muffin, pie, oven,…</w:t>
             </w:r>
-            <w:proofErr w:type="spellStart"/>
-            <w:r>
-              <w:rPr>
-                <w:rFonts w:ascii="Times" w:hAnsi="Times" w:cs="Times New Roman"/>
-                <w:color w:val="000000" w:themeColor="text1"/>
-                <w:sz w:val="20"/>
-                <w:szCs w:val="22"/>
-              </w:rPr>
-              <w:t>gluten_free</w:t>
-            </w:r>
-            <w:proofErr w:type="spellEnd"/>
-            <w:r>
-              <w:rPr>
-                <w:rFonts w:ascii="Times" w:hAnsi="Times" w:cs="Times New Roman"/>
-                <w:color w:val="000000" w:themeColor="text1"/>
-                <w:sz w:val="20"/>
-                <w:szCs w:val="22"/>
-              </w:rPr>
-              <w:t xml:space="preserve">, </w:t>
-            </w:r>
-            <w:proofErr w:type="spellStart"/>
-            <w:r>
-              <w:rPr>
-                <w:rFonts w:ascii="Times" w:hAnsi="Times" w:cs="Times New Roman"/>
-                <w:color w:val="000000" w:themeColor="text1"/>
-                <w:sz w:val="20"/>
-                <w:szCs w:val="22"/>
-              </w:rPr>
-              <w:t>English_muffin</w:t>
-            </w:r>
-            <w:proofErr w:type="spellEnd"/>
-            <w:r>
-              <w:rPr>
-                <w:rFonts w:ascii="Times" w:hAnsi="Times" w:cs="Times New Roman"/>
-                <w:color w:val="000000" w:themeColor="text1"/>
-                <w:sz w:val="20"/>
-                <w:szCs w:val="22"/>
-              </w:rPr>
-              <w:t xml:space="preserve">, pie, </w:t>
-            </w:r>
-            <w:proofErr w:type="gramStart"/>
-            <w:r>
-              <w:rPr>
-                <w:rFonts w:ascii="Times" w:hAnsi="Times" w:cs="Times New Roman"/>
-                <w:color w:val="000000" w:themeColor="text1"/>
-                <w:sz w:val="20"/>
-                <w:szCs w:val="22"/>
-              </w:rPr>
-              <w:t>oven,…</w:t>
-            </w:r>
-            <w:proofErr w:type="gramEnd"/>
           </w:p>
         </w:tc>
       </w:tr>
@@ -7048,7 +6166,6 @@
                 <w:szCs w:val="18"/>
               </w:rPr>
             </w:pPr>
-            <w:proofErr w:type="spellStart"/>
             <w:r>
               <w:rPr>
                 <w:rFonts w:ascii="Times" w:hAnsi="Times" w:cs="Times New Roman"/>
@@ -7057,18 +6174,7 @@
                 <w:sz w:val="18"/>
                 <w:szCs w:val="18"/>
               </w:rPr>
-              <w:t>auc</w:t>
-            </w:r>
-            <w:proofErr w:type="spellEnd"/>
-            <w:r>
-              <w:rPr>
-                <w:rFonts w:ascii="Times" w:hAnsi="Times" w:cs="Times New Roman"/>
-                <w:b/>
-                <w:color w:val="000000" w:themeColor="text1"/>
-                <w:sz w:val="18"/>
-                <w:szCs w:val="18"/>
-              </w:rPr>
-              <w:t>-roc</w:t>
+              <w:t>auc-roc</w:t>
             </w:r>
           </w:p>
         </w:tc>
@@ -7294,7 +6400,6 @@
                 <w:szCs w:val="18"/>
               </w:rPr>
             </w:pPr>
-            <w:proofErr w:type="spellStart"/>
             <w:r>
               <w:rPr>
                 <w:rFonts w:ascii="Times" w:hAnsi="Times" w:cs="Times New Roman"/>
@@ -7305,7 +6410,6 @@
               </w:rPr>
               <w:t>avg_p_cv</w:t>
             </w:r>
-            <w:proofErr w:type="spellEnd"/>
           </w:p>
         </w:tc>
       </w:tr>
@@ -11149,8 +10253,6 @@
           <w:szCs w:val="22"/>
         </w:rPr>
       </w:pPr>
-      <w:bookmarkStart w:id="0" w:name="_GoBack"/>
-      <w:bookmarkEnd w:id="0"/>
       <w:r>
         <w:rPr>
           <w:rFonts w:ascii="Times" w:hAnsi="Times" w:cs="Times New Roman"/>
@@ -11306,6 +10408,9 @@
         </w:rPr>
       </w:pPr>
       <w:r>
+        <w:rPr>
+          <w:noProof/>
+        </w:rPr>
         <w:drawing>
           <wp:inline distT="0" distB="0" distL="0" distR="0" wp14:anchorId="1B4555C7" wp14:editId="4DF87AB3">
             <wp:extent cx="5457825" cy="3743325"/>
@@ -15189,6 +14294,7 @@
   <w:style w:type="character" w:default="1" w:styleId="a0">
     <w:name w:val="Default Paragraph Font"/>
     <w:uiPriority w:val="1"/>
+    <w:semiHidden/>
     <w:unhideWhenUsed/>
   </w:style>
   <w:style w:type="table" w:default="1" w:styleId="a1">

</xml_diff>